<commit_message>
Auto stash before merge of "JonXuJin" and "origin/JonXuJin"
</commit_message>
<xml_diff>
--- a/Doc/Documentación.docx
+++ b/Doc/Documentación.docx
@@ -1844,19 +1844,7 @@
           <w:rPr>
             <w:rStyle w:val="Hipervnculo"/>
           </w:rPr>
-          <w:t>https://github.com/tripod-egibide/re</w:t>
-        </w:r>
-        <w:r>
-          <w:rPr>
-            <w:rStyle w:val="Hipervnculo"/>
-          </w:rPr>
-          <w:t>t</w:t>
-        </w:r>
-        <w:r>
-          <w:rPr>
-            <w:rStyle w:val="Hipervnculo"/>
-          </w:rPr>
-          <w:t>o2</w:t>
+          <w:t>https://github.com/tripod-egibide/reto2</w:t>
         </w:r>
       </w:hyperlink>
     </w:p>
@@ -1884,19 +1872,7 @@
           <w:rPr>
             <w:rStyle w:val="Hipervnculo"/>
           </w:rPr>
-          <w:t>https://tripod-egibid</w:t>
-        </w:r>
-        <w:r>
-          <w:rPr>
-            <w:rStyle w:val="Hipervnculo"/>
-          </w:rPr>
-          <w:t>e</w:t>
-        </w:r>
-        <w:r>
-          <w:rPr>
-            <w:rStyle w:val="Hipervnculo"/>
-          </w:rPr>
-          <w:t>.github.io/</w:t>
+          <w:t>https://tripod-egibide.github.io/</w:t>
         </w:r>
       </w:hyperlink>
     </w:p>
@@ -2578,27 +2554,42 @@
           <w:szCs w:val="30"/>
         </w:rPr>
       </w:pPr>
-    </w:p>
-    <w:p>
-      <w:pPr>
+      <w:r>
         <w:rPr>
           <w:color w:val="2F5496" w:themeColor="accent1" w:themeShade="BF"/>
           <w:sz w:val="30"/>
           <w:szCs w:val="30"/>
         </w:rPr>
-      </w:pPr>
-    </w:p>
-    <w:p>
-      <w:pPr>
-        <w:rPr>
-          <w:color w:val="70AD47" w:themeColor="accent6"/>
-        </w:rPr>
-      </w:pPr>
-    </w:p>
-    <w:p>
-      <w:pPr>
-        <w:rPr>
-          <w:color w:val="70AD47" w:themeColor="accent6"/>
+        <w:t>Despliegue del reto</w:t>
+      </w:r>
+    </w:p>
+    <w:p>
+      <w:pPr>
+        <w:rPr>
+          <w:color w:val="2F5496" w:themeColor="accent1" w:themeShade="BF"/>
+          <w:sz w:val="30"/>
+          <w:szCs w:val="30"/>
+        </w:rPr>
+      </w:pPr>
+      <w:r>
+        <w:t>Servidor de la aplicación desplegado en los servidores de EASYNAME, bajo el dominio de www.jonxujin.com</w:t>
+      </w:r>
+    </w:p>
+    <w:p>
+      <w:pPr>
+        <w:rPr>
+          <w:color w:val="2F5496" w:themeColor="accent1" w:themeShade="BF"/>
+          <w:sz w:val="30"/>
+          <w:szCs w:val="30"/>
+        </w:rPr>
+      </w:pPr>
+    </w:p>
+    <w:p>
+      <w:pPr>
+        <w:rPr>
+          <w:color w:val="2F5496" w:themeColor="accent1" w:themeShade="BF"/>
+          <w:sz w:val="30"/>
+          <w:szCs w:val="30"/>
         </w:rPr>
       </w:pPr>
     </w:p>
@@ -2879,12 +2870,26 @@
         <w:t xml:space="preserve"> para por fin empezar a plantear cómo sería nuestra aplicación Web</w:t>
       </w:r>
       <w:r>
-        <w:t xml:space="preserve"> y diseñar un cuaderno de equipo para plasmar la planificación.</w:t>
-      </w:r>
-    </w:p>
-    <w:p>
-      <w:r>
-        <w:t>Tras una intensa lluvia de ideas sobre el diseño de las interfaces, optamos por una combinación de 3 ideas y plasmarlo en 1.</w:t>
+        <w:t xml:space="preserve"> y diseñar un cuaderno de equipo para plasmar la planificación</w:t>
+      </w:r>
+      <w:r>
+        <w:t xml:space="preserve"> y diseñar nuestra guía de diseños</w:t>
+      </w:r>
+      <w:r>
+        <w:t>.</w:t>
+      </w:r>
+    </w:p>
+    <w:p>
+      <w:r>
+        <w:t xml:space="preserve">En este caso, </w:t>
+      </w:r>
+      <w:proofErr w:type="gramStart"/>
+      <w:r>
+        <w:t>las ideas de cada miembro ha</w:t>
+      </w:r>
+      <w:proofErr w:type="gramEnd"/>
+      <w:r>
+        <w:t xml:space="preserve"> sido coincidentes casi al 100%, por lo que el diseño del Sketch ha sido muy rápido y sin apenas revisiones.</w:t>
       </w:r>
     </w:p>
     <w:p>
@@ -2956,7 +2961,10 @@
         </w:drawing>
       </w:r>
       <w:r>
-        <w:t>Realizamos varios Sketch intentando combinar las 3 ideas y el resultado fue lo siguiente:</w:t>
+        <w:t>Sketch V1</w:t>
+      </w:r>
+      <w:r>
+        <w:t>:</w:t>
       </w:r>
     </w:p>
     <w:p/>
@@ -3199,6 +3207,281 @@
     <w:p/>
     <w:p/>
     <w:p>
+      <w:pPr>
+        <w:rPr>
+          <w:color w:val="2F5496" w:themeColor="accent1" w:themeShade="BF"/>
+          <w:sz w:val="30"/>
+          <w:szCs w:val="30"/>
+        </w:rPr>
+      </w:pPr>
+      <w:proofErr w:type="spellStart"/>
+      <w:r>
+        <w:rPr>
+          <w:color w:val="2F5496" w:themeColor="accent1" w:themeShade="BF"/>
+          <w:sz w:val="30"/>
+          <w:szCs w:val="30"/>
+        </w:rPr>
+        <w:lastRenderedPageBreak/>
+        <w:t>Wireframe</w:t>
+      </w:r>
+      <w:proofErr w:type="spellEnd"/>
+      <w:r>
+        <w:rPr>
+          <w:color w:val="2F5496" w:themeColor="accent1" w:themeShade="BF"/>
+          <w:sz w:val="30"/>
+          <w:szCs w:val="30"/>
+        </w:rPr>
+        <w:t>,</w:t>
+      </w:r>
+      <w:r>
+        <w:rPr>
+          <w:color w:val="2F5496" w:themeColor="accent1" w:themeShade="BF"/>
+          <w:sz w:val="30"/>
+          <w:szCs w:val="30"/>
+        </w:rPr>
+        <w:t xml:space="preserve"> Mockup</w:t>
+      </w:r>
+      <w:r>
+        <w:rPr>
+          <w:color w:val="2F5496" w:themeColor="accent1" w:themeShade="BF"/>
+          <w:sz w:val="30"/>
+          <w:szCs w:val="30"/>
+        </w:rPr>
+        <w:t xml:space="preserve"> y Guía de estilos</w:t>
+      </w:r>
+    </w:p>
+    <w:p>
+      <w:r>
+        <w:t xml:space="preserve">Empleando la herramienta online de </w:t>
+      </w:r>
+      <w:proofErr w:type="spellStart"/>
+      <w:r>
+        <w:t>HotGloo</w:t>
+      </w:r>
+      <w:proofErr w:type="spellEnd"/>
+      <w:r>
+        <w:t>, se ha prediseñado el aspecto final de nuestro proyecto</w:t>
+      </w:r>
+      <w:r>
+        <w:t xml:space="preserve"> siguiendo nuestra guía de estilos</w:t>
+      </w:r>
+      <w:r>
+        <w:t>:</w:t>
+      </w:r>
+    </w:p>
+    <w:p>
+      <w:r>
+        <w:t>Paletas de la guía de diseños</w:t>
+      </w:r>
+    </w:p>
+    <w:p>
+      <w:r>
+        <w:rPr>
+          <w:noProof/>
+        </w:rPr>
+        <w:drawing>
+          <wp:inline distT="114300" distB="114300" distL="114300" distR="114300" wp14:anchorId="69159C4E" wp14:editId="7D1A5B09">
+            <wp:extent cx="5398498" cy="1891570"/>
+            <wp:effectExtent l="0" t="0" r="0" b="0"/>
+            <wp:docPr id="11" name="image1.png"/>
+            <wp:cNvGraphicFramePr/>
+            <a:graphic xmlns:a="http://schemas.openxmlformats.org/drawingml/2006/main">
+              <a:graphicData uri="http://schemas.openxmlformats.org/drawingml/2006/picture">
+                <pic:pic xmlns:pic="http://schemas.openxmlformats.org/drawingml/2006/picture">
+                  <pic:nvPicPr>
+                    <pic:cNvPr id="0" name="image1.png"/>
+                    <pic:cNvPicPr preferRelativeResize="0"/>
+                  </pic:nvPicPr>
+                  <pic:blipFill rotWithShape="1">
+                    <a:blip r:embed="rId14"/>
+                    <a:srcRect t="34326" b="9574"/>
+                    <a:stretch/>
+                  </pic:blipFill>
+                  <pic:spPr bwMode="auto">
+                    <a:xfrm>
+                      <a:off x="0" y="0"/>
+                      <a:ext cx="5400040" cy="1892110"/>
+                    </a:xfrm>
+                    <a:prstGeom prst="rect">
+                      <a:avLst/>
+                    </a:prstGeom>
+                    <a:ln>
+                      <a:noFill/>
+                    </a:ln>
+                    <a:extLst>
+                      <a:ext uri="{53640926-AAD7-44D8-BBD7-CCE9431645EC}">
+                        <a14:shadowObscured xmlns:a14="http://schemas.microsoft.com/office/drawing/2010/main"/>
+                      </a:ext>
+                    </a:extLst>
+                  </pic:spPr>
+                </pic:pic>
+              </a:graphicData>
+            </a:graphic>
+          </wp:inline>
+        </w:drawing>
+      </w:r>
+    </w:p>
+    <w:p>
+      <w:proofErr w:type="spellStart"/>
+      <w:r>
+        <w:t>Wireframe</w:t>
+      </w:r>
+      <w:proofErr w:type="spellEnd"/>
+      <w:r>
+        <w:t xml:space="preserve"> con 2 versiones, móvil y sobremesa</w:t>
+      </w:r>
+      <w:r>
+        <w:t>:</w:t>
+      </w:r>
+    </w:p>
+    <w:p>
+      <w:hyperlink r:id="rId15" w:history="1">
+        <w:r>
+          <w:rPr>
+            <w:rStyle w:val="Hipervnculo"/>
+          </w:rPr>
+          <w:t>https://github.com/tripod-egibide/reto2/tree/master/Doc/Wireframe</w:t>
+        </w:r>
+      </w:hyperlink>
+    </w:p>
+    <w:p/>
+    <w:p>
+      <w:pPr>
+        <w:rPr>
+          <w:color w:val="2F5496" w:themeColor="accent1" w:themeShade="BF"/>
+          <w:sz w:val="30"/>
+          <w:szCs w:val="30"/>
+        </w:rPr>
+      </w:pPr>
+      <w:r>
+        <w:t>Versión sobremesa</w:t>
+      </w:r>
+    </w:p>
+    <w:p>
+      <w:r>
+        <w:rPr>
+          <w:noProof/>
+        </w:rPr>
+        <w:drawing>
+          <wp:inline distT="0" distB="0" distL="0" distR="0">
+            <wp:extent cx="5400040" cy="4545573"/>
+            <wp:effectExtent l="0" t="0" r="0" b="7620"/>
+            <wp:docPr id="8" name="Imagen 8"/>
+            <wp:cNvGraphicFramePr>
+              <a:graphicFrameLocks xmlns:a="http://schemas.openxmlformats.org/drawingml/2006/main" noChangeAspect="1"/>
+            </wp:cNvGraphicFramePr>
+            <a:graphic xmlns:a="http://schemas.openxmlformats.org/drawingml/2006/main">
+              <a:graphicData uri="http://schemas.openxmlformats.org/drawingml/2006/picture">
+                <pic:pic xmlns:pic="http://schemas.openxmlformats.org/drawingml/2006/picture">
+                  <pic:nvPicPr>
+                    <pic:cNvPr id="0" name="Picture 1"/>
+                    <pic:cNvPicPr>
+                      <a:picLocks noChangeAspect="1" noChangeArrowheads="1"/>
+                    </pic:cNvPicPr>
+                  </pic:nvPicPr>
+                  <pic:blipFill rotWithShape="1">
+                    <a:blip r:embed="rId16">
+                      <a:extLst>
+                        <a:ext uri="{28A0092B-C50C-407E-A947-70E740481C1C}">
+                          <a14:useLocalDpi xmlns:a14="http://schemas.microsoft.com/office/drawing/2010/main" val="0"/>
+                        </a:ext>
+                      </a:extLst>
+                    </a:blip>
+                    <a:srcRect b="18423"/>
+                    <a:stretch/>
+                  </pic:blipFill>
+                  <pic:spPr bwMode="auto">
+                    <a:xfrm>
+                      <a:off x="0" y="0"/>
+                      <a:ext cx="5400040" cy="4545573"/>
+                    </a:xfrm>
+                    <a:prstGeom prst="rect">
+                      <a:avLst/>
+                    </a:prstGeom>
+                    <a:noFill/>
+                    <a:ln>
+                      <a:noFill/>
+                    </a:ln>
+                    <a:extLst>
+                      <a:ext uri="{53640926-AAD7-44D8-BBD7-CCE9431645EC}">
+                        <a14:shadowObscured xmlns:a14="http://schemas.microsoft.com/office/drawing/2010/main"/>
+                      </a:ext>
+                    </a:extLst>
+                  </pic:spPr>
+                </pic:pic>
+              </a:graphicData>
+            </a:graphic>
+          </wp:inline>
+        </w:drawing>
+      </w:r>
+    </w:p>
+    <w:p>
+      <w:pPr>
+        <w:rPr>
+          <w:color w:val="2F5496" w:themeColor="accent1" w:themeShade="BF"/>
+          <w:sz w:val="30"/>
+          <w:szCs w:val="30"/>
+        </w:rPr>
+      </w:pPr>
+      <w:r>
+        <w:lastRenderedPageBreak/>
+        <w:t>Versión móvil</w:t>
+      </w:r>
+      <w:r>
+        <w:rPr>
+          <w:noProof/>
+        </w:rPr>
+        <w:drawing>
+          <wp:inline distT="0" distB="0" distL="0" distR="0">
+            <wp:extent cx="5089984" cy="8560122"/>
+            <wp:effectExtent l="0" t="0" r="0" b="0"/>
+            <wp:docPr id="10" name="Imagen 10"/>
+            <wp:cNvGraphicFramePr>
+              <a:graphicFrameLocks xmlns:a="http://schemas.openxmlformats.org/drawingml/2006/main" noChangeAspect="1"/>
+            </wp:cNvGraphicFramePr>
+            <a:graphic xmlns:a="http://schemas.openxmlformats.org/drawingml/2006/main">
+              <a:graphicData uri="http://schemas.openxmlformats.org/drawingml/2006/picture">
+                <pic:pic xmlns:pic="http://schemas.openxmlformats.org/drawingml/2006/picture">
+                  <pic:nvPicPr>
+                    <pic:cNvPr id="0" name="Picture 8"/>
+                    <pic:cNvPicPr>
+                      <a:picLocks noChangeAspect="1" noChangeArrowheads="1"/>
+                    </pic:cNvPicPr>
+                  </pic:nvPicPr>
+                  <pic:blipFill>
+                    <a:blip r:embed="rId17">
+                      <a:extLst>
+                        <a:ext uri="{28A0092B-C50C-407E-A947-70E740481C1C}">
+                          <a14:useLocalDpi xmlns:a14="http://schemas.microsoft.com/office/drawing/2010/main" val="0"/>
+                        </a:ext>
+                      </a:extLst>
+                    </a:blip>
+                    <a:srcRect/>
+                    <a:stretch>
+                      <a:fillRect/>
+                    </a:stretch>
+                  </pic:blipFill>
+                  <pic:spPr bwMode="auto">
+                    <a:xfrm>
+                      <a:off x="0" y="0"/>
+                      <a:ext cx="5104070" cy="8583812"/>
+                    </a:xfrm>
+                    <a:prstGeom prst="rect">
+                      <a:avLst/>
+                    </a:prstGeom>
+                    <a:noFill/>
+                    <a:ln>
+                      <a:noFill/>
+                    </a:ln>
+                  </pic:spPr>
+                </pic:pic>
+              </a:graphicData>
+            </a:graphic>
+          </wp:inline>
+        </w:drawing>
+      </w:r>
+    </w:p>
+    <w:p>
       <w:r>
         <w:rPr>
           <w:color w:val="2F5496" w:themeColor="accent1" w:themeShade="BF"/>
@@ -3657,12 +3940,22 @@
       </w:pPr>
     </w:p>
     <w:p>
-      <w:r>
+      <w:pPr>
         <w:rPr>
           <w:color w:val="2F5496" w:themeColor="accent1" w:themeShade="BF"/>
           <w:sz w:val="50"/>
           <w:szCs w:val="50"/>
         </w:rPr>
+      </w:pPr>
+    </w:p>
+    <w:p>
+      <w:r>
+        <w:rPr>
+          <w:color w:val="2F5496" w:themeColor="accent1" w:themeShade="BF"/>
+          <w:sz w:val="50"/>
+          <w:szCs w:val="50"/>
+        </w:rPr>
+        <w:lastRenderedPageBreak/>
         <w:t>Desarrollo</w:t>
       </w:r>
     </w:p>
@@ -3685,7 +3978,6 @@
     </w:p>
     <w:p>
       <w:r>
-        <w:lastRenderedPageBreak/>
         <w:t xml:space="preserve">Iniciando </w:t>
       </w:r>
       <w:r>
@@ -3881,13 +4173,11 @@
       <w:pPr>
         <w:rPr>
           <w:color w:val="70AD47" w:themeColor="accent6"/>
-          <w:lang w:val="en-US"/>
-        </w:rPr>
-      </w:pPr>
-      <w:r>
-        <w:rPr>
-          <w:color w:val="70AD47" w:themeColor="accent6"/>
-          <w:lang w:val="en-US"/>
+        </w:rPr>
+      </w:pPr>
+      <w:r>
+        <w:rPr>
+          <w:color w:val="70AD47" w:themeColor="accent6"/>
         </w:rPr>
         <w:t>?&gt;</w:t>
       </w:r>
@@ -3979,13 +4269,11 @@
       <w:pPr>
         <w:rPr>
           <w:color w:val="70AD47" w:themeColor="accent6"/>
-          <w:lang w:val="en-US"/>
-        </w:rPr>
-      </w:pPr>
-      <w:r>
-        <w:rPr>
-          <w:color w:val="70AD47" w:themeColor="accent6"/>
-          <w:lang w:val="en-US"/>
+        </w:rPr>
+      </w:pPr>
+      <w:r>
+        <w:rPr>
+          <w:color w:val="70AD47" w:themeColor="accent6"/>
         </w:rPr>
         <w:t>?&gt;</w:t>
       </w:r>
@@ -4018,13 +4306,7 @@
       </w:r>
       <w:proofErr w:type="spellEnd"/>
       <w:r>
-        <w:t xml:space="preserve"> base como hemos indicado anteriormente, nos permite </w:t>
-      </w:r>
-      <w:r>
-        <w:t>diseñar</w:t>
-      </w:r>
-      <w:r>
-        <w:t xml:space="preserve"> otros </w:t>
+        <w:t xml:space="preserve"> base como hemos indicado anteriormente, nos permite diseñar otros </w:t>
       </w:r>
       <w:proofErr w:type="spellStart"/>
       <w:r>
@@ -4037,6 +4319,7 @@
     </w:p>
     <w:p>
       <w:r>
+        <w:lastRenderedPageBreak/>
         <w:t xml:space="preserve">A </w:t>
       </w:r>
       <w:proofErr w:type="gramStart"/>
@@ -4053,10 +4336,7 @@
       </w:r>
       <w:proofErr w:type="spellEnd"/>
       <w:r>
-        <w:t xml:space="preserve">, </w:t>
-      </w:r>
-      <w:r>
-        <w:t>en ello hemos reflejado la mayor parte de los códigos de la web del proyecto para llamar las funciones del JavaScript</w:t>
+        <w:t>, en ello hemos reflejado la mayor parte de los códigos de la web del proyecto para llamar las funciones del JavaScript</w:t>
       </w:r>
       <w:r>
         <w:t>, Ajax, JQuery y PHP.</w:t>
@@ -4069,35 +4349,69 @@
     </w:p>
     <w:p/>
     <w:p>
-      <w:r>
-        <w:lastRenderedPageBreak/>
+      <w:pPr>
+        <w:rPr>
+          <w:lang w:val="en-US"/>
+        </w:rPr>
+      </w:pPr>
+      <w:r>
+        <w:rPr>
+          <w:lang w:val="en-US"/>
+        </w:rPr>
         <w:t>Código</w:t>
       </w:r>
       <w:r>
-        <w:t xml:space="preserve"> </w:t>
+        <w:rPr>
+          <w:lang w:val="en-US"/>
+        </w:rPr>
+        <w:t xml:space="preserve"> html:</w:t>
+      </w:r>
+    </w:p>
+    <w:p>
+      <w:pPr>
+        <w:rPr>
+          <w:color w:val="70AD47" w:themeColor="accent6"/>
+          <w:lang w:val="en-US"/>
+        </w:rPr>
+      </w:pPr>
+      <w:r>
+        <w:rPr>
+          <w:color w:val="70AD47" w:themeColor="accent6"/>
+          <w:lang w:val="en-US"/>
+        </w:rPr>
+        <w:t>&lt;script type="text/</w:t>
       </w:r>
       <w:proofErr w:type="spellStart"/>
       <w:r>
-        <w:t>html</w:t>
+        <w:rPr>
+          <w:color w:val="70AD47" w:themeColor="accent6"/>
+          <w:lang w:val="en-US"/>
+        </w:rPr>
+        <w:t>javascript</w:t>
       </w:r>
       <w:proofErr w:type="spellEnd"/>
       <w:r>
-        <w:t>:</w:t>
-      </w:r>
-    </w:p>
-    <w:p>
-      <w:pPr>
         <w:rPr>
           <w:color w:val="70AD47" w:themeColor="accent6"/>
           <w:lang w:val="en-US"/>
         </w:rPr>
-      </w:pPr>
+        <w:t xml:space="preserve">" </w:t>
+      </w:r>
+      <w:proofErr w:type="spellStart"/>
       <w:r>
         <w:rPr>
           <w:color w:val="70AD47" w:themeColor="accent6"/>
           <w:lang w:val="en-US"/>
         </w:rPr>
-        <w:t>&lt;script type="text/</w:t>
+        <w:t>src</w:t>
+      </w:r>
+      <w:proofErr w:type="spellEnd"/>
+      <w:r>
+        <w:rPr>
+          <w:color w:val="70AD47" w:themeColor="accent6"/>
+          <w:lang w:val="en-US"/>
+        </w:rPr>
+        <w:t>="</w:t>
       </w:r>
       <w:proofErr w:type="spellStart"/>
       <w:r>
@@ -4105,7 +4419,7 @@
           <w:color w:val="70AD47" w:themeColor="accent6"/>
           <w:lang w:val="en-US"/>
         </w:rPr>
-        <w:t>javascript</w:t>
+        <w:t>js</w:t>
       </w:r>
       <w:proofErr w:type="spellEnd"/>
       <w:r>
@@ -4113,7 +4427,52 @@
           <w:color w:val="70AD47" w:themeColor="accent6"/>
           <w:lang w:val="en-US"/>
         </w:rPr>
-        <w:t xml:space="preserve">" </w:t>
+        <w:t>/botones.js"&gt;&lt;/script&gt;</w:t>
+      </w:r>
+    </w:p>
+    <w:p>
+      <w:pPr>
+        <w:rPr>
+          <w:color w:val="70AD47" w:themeColor="accent6"/>
+          <w:lang w:val="en-US"/>
+        </w:rPr>
+      </w:pPr>
+      <w:r>
+        <w:rPr>
+          <w:color w:val="70AD47" w:themeColor="accent6"/>
+          <w:lang w:val="en-US"/>
+        </w:rPr>
+        <w:t>&lt;div class="row"&gt;</w:t>
+      </w:r>
+    </w:p>
+    <w:p>
+      <w:pPr>
+        <w:rPr>
+          <w:color w:val="70AD47" w:themeColor="accent6"/>
+          <w:lang w:val="en-US"/>
+        </w:rPr>
+      </w:pPr>
+      <w:r>
+        <w:rPr>
+          <w:color w:val="70AD47" w:themeColor="accent6"/>
+          <w:lang w:val="en-US"/>
+        </w:rPr>
+        <w:t xml:space="preserve">  &lt;div class="col66"&gt;</w:t>
+      </w:r>
+    </w:p>
+    <w:p>
+      <w:pPr>
+        <w:rPr>
+          <w:color w:val="70AD47" w:themeColor="accent6"/>
+          <w:lang w:val="en-US"/>
+        </w:rPr>
+      </w:pPr>
+      <w:r>
+        <w:rPr>
+          <w:color w:val="70AD47" w:themeColor="accent6"/>
+          <w:lang w:val="en-US"/>
+        </w:rPr>
+        <w:t xml:space="preserve">    &lt;div class="</w:t>
       </w:r>
       <w:proofErr w:type="spellStart"/>
       <w:r>
@@ -4121,7 +4480,7 @@
           <w:color w:val="70AD47" w:themeColor="accent6"/>
           <w:lang w:val="en-US"/>
         </w:rPr>
-        <w:t>src</w:t>
+        <w:t>animacion</w:t>
       </w:r>
       <w:proofErr w:type="spellEnd"/>
       <w:r>
@@ -4129,7 +4488,112 @@
           <w:color w:val="70AD47" w:themeColor="accent6"/>
           <w:lang w:val="en-US"/>
         </w:rPr>
-        <w:t>="</w:t>
+        <w:t>"&gt;</w:t>
+      </w:r>
+    </w:p>
+    <w:p>
+      <w:pPr>
+        <w:rPr>
+          <w:color w:val="70AD47" w:themeColor="accent6"/>
+          <w:lang w:val="en-US"/>
+        </w:rPr>
+      </w:pPr>
+      <w:r>
+        <w:rPr>
+          <w:color w:val="70AD47" w:themeColor="accent6"/>
+          <w:lang w:val="en-US"/>
+        </w:rPr>
+        <w:t xml:space="preserve">      &lt;div class="col100"&gt;</w:t>
+      </w:r>
+    </w:p>
+    <w:p>
+      <w:pPr>
+        <w:rPr>
+          <w:color w:val="70AD47" w:themeColor="accent6"/>
+          <w:lang w:val="en-US"/>
+        </w:rPr>
+      </w:pPr>
+      <w:r>
+        <w:rPr>
+          <w:color w:val="70AD47" w:themeColor="accent6"/>
+          <w:lang w:val="en-US"/>
+        </w:rPr>
+        <w:t xml:space="preserve">        &lt;button onclick="go()"&gt;Go&lt;/button&gt;</w:t>
+      </w:r>
+    </w:p>
+    <w:p>
+      <w:pPr>
+        <w:rPr>
+          <w:color w:val="70AD47" w:themeColor="accent6"/>
+          <w:lang w:val="en-US"/>
+        </w:rPr>
+      </w:pPr>
+      <w:r>
+        <w:rPr>
+          <w:color w:val="70AD47" w:themeColor="accent6"/>
+          <w:lang w:val="en-US"/>
+        </w:rPr>
+        <w:t xml:space="preserve">        &lt;button onclick="stop()"&gt;Stop&lt;/button&gt;</w:t>
+      </w:r>
+    </w:p>
+    <w:p>
+      <w:pPr>
+        <w:rPr>
+          <w:color w:val="70AD47" w:themeColor="accent6"/>
+          <w:lang w:val="en-US"/>
+        </w:rPr>
+      </w:pPr>
+      <w:r>
+        <w:rPr>
+          <w:color w:val="70AD47" w:themeColor="accent6"/>
+          <w:lang w:val="en-US"/>
+        </w:rPr>
+        <w:t xml:space="preserve">        &lt;button onclick="fase12()"&gt;fase12&lt;/button&gt;</w:t>
+      </w:r>
+    </w:p>
+    <w:p>
+      <w:pPr>
+        <w:rPr>
+          <w:color w:val="70AD47" w:themeColor="accent6"/>
+          <w:lang w:val="en-US"/>
+        </w:rPr>
+      </w:pPr>
+      <w:r>
+        <w:rPr>
+          <w:color w:val="70AD47" w:themeColor="accent6"/>
+          <w:lang w:val="en-US"/>
+        </w:rPr>
+        <w:t xml:space="preserve">        &lt;button onclick="fase23()"&gt;fase23&lt;/button&gt;</w:t>
+      </w:r>
+    </w:p>
+    <w:p>
+      <w:pPr>
+        <w:rPr>
+          <w:color w:val="70AD47" w:themeColor="accent6"/>
+          <w:lang w:val="en-US"/>
+        </w:rPr>
+      </w:pPr>
+      <w:r>
+        <w:rPr>
+          <w:color w:val="70AD47" w:themeColor="accent6"/>
+          <w:lang w:val="en-US"/>
+        </w:rPr>
+        <w:t xml:space="preserve">        &lt;button onclick="fase31()"&gt;fase31&lt;/button&gt;</w:t>
+      </w:r>
+    </w:p>
+    <w:p>
+      <w:pPr>
+        <w:rPr>
+          <w:color w:val="70AD47" w:themeColor="accent6"/>
+          <w:lang w:val="en-US"/>
+        </w:rPr>
+      </w:pPr>
+      <w:r>
+        <w:rPr>
+          <w:color w:val="70AD47" w:themeColor="accent6"/>
+          <w:lang w:val="en-US"/>
+        </w:rPr>
+        <w:t xml:space="preserve">        &lt;div class="b" id="</w:t>
       </w:r>
       <w:proofErr w:type="spellStart"/>
       <w:r>
@@ -4137,7 +4601,7 @@
           <w:color w:val="70AD47" w:themeColor="accent6"/>
           <w:lang w:val="en-US"/>
         </w:rPr>
-        <w:t>js</w:t>
+        <w:t>goAnimacion</w:t>
       </w:r>
       <w:proofErr w:type="spellEnd"/>
       <w:r>
@@ -4145,221 +4609,39 @@
           <w:color w:val="70AD47" w:themeColor="accent6"/>
           <w:lang w:val="en-US"/>
         </w:rPr>
-        <w:t>/botones.js"&gt;&lt;/script&gt;</w:t>
-      </w:r>
-    </w:p>
-    <w:p>
-      <w:pPr>
+        <w:t>"&gt;o&lt;/div&gt;</w:t>
+      </w:r>
+    </w:p>
+    <w:p>
+      <w:pPr>
+        <w:rPr>
+          <w:color w:val="70AD47" w:themeColor="accent6"/>
+        </w:rPr>
+      </w:pPr>
+      <w:r>
         <w:rPr>
           <w:color w:val="70AD47" w:themeColor="accent6"/>
           <w:lang w:val="en-US"/>
         </w:rPr>
-      </w:pPr>
-      <w:r>
-        <w:rPr>
-          <w:color w:val="70AD47" w:themeColor="accent6"/>
-          <w:lang w:val="en-US"/>
-        </w:rPr>
-        <w:t>&lt;div class="row"&gt;</w:t>
-      </w:r>
-    </w:p>
-    <w:p>
-      <w:pPr>
-        <w:rPr>
-          <w:color w:val="70AD47" w:themeColor="accent6"/>
-          <w:lang w:val="en-US"/>
-        </w:rPr>
-      </w:pPr>
-      <w:r>
-        <w:rPr>
-          <w:color w:val="70AD47" w:themeColor="accent6"/>
-          <w:lang w:val="en-US"/>
-        </w:rPr>
-        <w:t xml:space="preserve">  &lt;div class="col66"&gt;</w:t>
-      </w:r>
-    </w:p>
-    <w:p>
-      <w:pPr>
-        <w:rPr>
-          <w:color w:val="70AD47" w:themeColor="accent6"/>
-          <w:lang w:val="en-US"/>
-        </w:rPr>
-      </w:pPr>
-      <w:r>
-        <w:rPr>
-          <w:color w:val="70AD47" w:themeColor="accent6"/>
-          <w:lang w:val="en-US"/>
-        </w:rPr>
-        <w:t xml:space="preserve">    &lt;div class="</w:t>
+        <w:t xml:space="preserve">      </w:t>
+      </w:r>
+      <w:r>
+        <w:rPr>
+          <w:color w:val="70AD47" w:themeColor="accent6"/>
+        </w:rPr>
+        <w:t>&lt;/</w:t>
       </w:r>
       <w:proofErr w:type="spellStart"/>
       <w:r>
         <w:rPr>
           <w:color w:val="70AD47" w:themeColor="accent6"/>
-          <w:lang w:val="en-US"/>
-        </w:rPr>
-        <w:t>animacion</w:t>
+        </w:rPr>
+        <w:t>div</w:t>
       </w:r>
       <w:proofErr w:type="spellEnd"/>
       <w:r>
         <w:rPr>
           <w:color w:val="70AD47" w:themeColor="accent6"/>
-          <w:lang w:val="en-US"/>
-        </w:rPr>
-        <w:t>"&gt;</w:t>
-      </w:r>
-    </w:p>
-    <w:p>
-      <w:pPr>
-        <w:rPr>
-          <w:color w:val="70AD47" w:themeColor="accent6"/>
-          <w:lang w:val="en-US"/>
-        </w:rPr>
-      </w:pPr>
-      <w:r>
-        <w:rPr>
-          <w:color w:val="70AD47" w:themeColor="accent6"/>
-          <w:lang w:val="en-US"/>
-        </w:rPr>
-        <w:t xml:space="preserve">      &lt;div class="col100"&gt;</w:t>
-      </w:r>
-    </w:p>
-    <w:p>
-      <w:pPr>
-        <w:rPr>
-          <w:color w:val="70AD47" w:themeColor="accent6"/>
-          <w:lang w:val="en-US"/>
-        </w:rPr>
-      </w:pPr>
-      <w:r>
-        <w:rPr>
-          <w:color w:val="70AD47" w:themeColor="accent6"/>
-          <w:lang w:val="en-US"/>
-        </w:rPr>
-        <w:t xml:space="preserve">        &lt;button onclick="go()"&gt;Go&lt;/button&gt;</w:t>
-      </w:r>
-    </w:p>
-    <w:p>
-      <w:pPr>
-        <w:rPr>
-          <w:color w:val="70AD47" w:themeColor="accent6"/>
-          <w:lang w:val="en-US"/>
-        </w:rPr>
-      </w:pPr>
-      <w:r>
-        <w:rPr>
-          <w:color w:val="70AD47" w:themeColor="accent6"/>
-          <w:lang w:val="en-US"/>
-        </w:rPr>
-        <w:t xml:space="preserve">        &lt;button onclick="stop()"&gt;Stop&lt;/button&gt;</w:t>
-      </w:r>
-    </w:p>
-    <w:p>
-      <w:pPr>
-        <w:rPr>
-          <w:color w:val="70AD47" w:themeColor="accent6"/>
-          <w:lang w:val="en-US"/>
-        </w:rPr>
-      </w:pPr>
-      <w:r>
-        <w:rPr>
-          <w:color w:val="70AD47" w:themeColor="accent6"/>
-          <w:lang w:val="en-US"/>
-        </w:rPr>
-        <w:t xml:space="preserve">        &lt;button onclick="fase12()"&gt;fase12&lt;/button&gt;</w:t>
-      </w:r>
-    </w:p>
-    <w:p>
-      <w:pPr>
-        <w:rPr>
-          <w:color w:val="70AD47" w:themeColor="accent6"/>
-          <w:lang w:val="en-US"/>
-        </w:rPr>
-      </w:pPr>
-      <w:r>
-        <w:rPr>
-          <w:color w:val="70AD47" w:themeColor="accent6"/>
-          <w:lang w:val="en-US"/>
-        </w:rPr>
-        <w:t xml:space="preserve">        &lt;button onclick="fase23()"&gt;fase23&lt;/button&gt;</w:t>
-      </w:r>
-    </w:p>
-    <w:p>
-      <w:pPr>
-        <w:rPr>
-          <w:color w:val="70AD47" w:themeColor="accent6"/>
-          <w:lang w:val="en-US"/>
-        </w:rPr>
-      </w:pPr>
-      <w:r>
-        <w:rPr>
-          <w:color w:val="70AD47" w:themeColor="accent6"/>
-          <w:lang w:val="en-US"/>
-        </w:rPr>
-        <w:t xml:space="preserve">        &lt;button onclick="fase31()"&gt;fase31&lt;/button&gt;</w:t>
-      </w:r>
-    </w:p>
-    <w:p>
-      <w:pPr>
-        <w:rPr>
-          <w:color w:val="70AD47" w:themeColor="accent6"/>
-          <w:lang w:val="en-US"/>
-        </w:rPr>
-      </w:pPr>
-      <w:r>
-        <w:rPr>
-          <w:color w:val="70AD47" w:themeColor="accent6"/>
-          <w:lang w:val="en-US"/>
-        </w:rPr>
-        <w:t xml:space="preserve">        &lt;div class="b" id="</w:t>
-      </w:r>
-      <w:proofErr w:type="spellStart"/>
-      <w:r>
-        <w:rPr>
-          <w:color w:val="70AD47" w:themeColor="accent6"/>
-          <w:lang w:val="en-US"/>
-        </w:rPr>
-        <w:t>goAnimacion</w:t>
-      </w:r>
-      <w:proofErr w:type="spellEnd"/>
-      <w:r>
-        <w:rPr>
-          <w:color w:val="70AD47" w:themeColor="accent6"/>
-          <w:lang w:val="en-US"/>
-        </w:rPr>
-        <w:t>"&gt;o&lt;/div&gt;</w:t>
-      </w:r>
-    </w:p>
-    <w:p>
-      <w:pPr>
-        <w:rPr>
-          <w:color w:val="70AD47" w:themeColor="accent6"/>
-        </w:rPr>
-      </w:pPr>
-      <w:r>
-        <w:rPr>
-          <w:color w:val="70AD47" w:themeColor="accent6"/>
-          <w:lang w:val="en-US"/>
-        </w:rPr>
-        <w:t xml:space="preserve">      </w:t>
-      </w:r>
-      <w:r>
-        <w:rPr>
-          <w:color w:val="70AD47" w:themeColor="accent6"/>
-        </w:rPr>
-        <w:t>&lt;/</w:t>
-      </w:r>
-      <w:proofErr w:type="spellStart"/>
-      <w:r>
-        <w:rPr>
-          <w:color w:val="70AD47" w:themeColor="accent6"/>
-        </w:rPr>
-        <w:t>div</w:t>
-      </w:r>
-      <w:proofErr w:type="spellEnd"/>
-      <w:r>
-        <w:rPr>
-          <w:color w:val="70AD47" w:themeColor="accent6"/>
         </w:rPr>
         <w:t>&gt;</w:t>
       </w:r>
@@ -4379,13 +4661,7 @@
     </w:p>
     <w:p>
       <w:r>
-        <w:t xml:space="preserve">Código </w:t>
-      </w:r>
-      <w:r>
-        <w:t>CSS</w:t>
-      </w:r>
-      <w:r>
-        <w:t>:</w:t>
+        <w:t>Código CSS:</w:t>
       </w:r>
     </w:p>
     <w:p>
@@ -4558,6 +4834,7 @@
           <w:color w:val="70AD47" w:themeColor="accent6"/>
           <w:lang w:val="en-US"/>
         </w:rPr>
+        <w:lastRenderedPageBreak/>
         <w:t>$.get</w:t>
       </w:r>
       <w:proofErr w:type="gramEnd"/>
@@ -4700,7 +4977,6 @@
     </w:p>
     <w:p>
       <w:r>
-        <w:lastRenderedPageBreak/>
         <w:t>Lógicamente, hay más códigos, pero ya básicamente son de lógica para el manejo de las demás funciones, así como códigos claves, son los arriba indicados.</w:t>
       </w:r>
     </w:p>
@@ -4777,7 +5053,7 @@
                     <pic:cNvPicPr/>
                   </pic:nvPicPr>
                   <pic:blipFill>
-                    <a:blip r:embed="rId14" cstate="print">
+                    <a:blip r:embed="rId18" cstate="print">
                       <a:extLst>
                         <a:ext uri="{28A0092B-C50C-407E-A947-70E740481C1C}">
                           <a14:useLocalDpi xmlns:a14="http://schemas.microsoft.com/office/drawing/2010/main" val="0"/>
@@ -4906,6 +5182,7 @@
         <w:rPr>
           <w:color w:val="70AD47" w:themeColor="accent6"/>
         </w:rPr>
+        <w:lastRenderedPageBreak/>
         <w:t>//variables calculadas</w:t>
       </w:r>
     </w:p>
@@ -5002,7 +5279,6 @@
     </w:p>
     <w:p>
       <w:r>
-        <w:lastRenderedPageBreak/>
         <w:t xml:space="preserve">En este caso, todo el proyecto se puede explorar empleando en </w:t>
       </w:r>
       <w:proofErr w:type="spellStart"/>
@@ -5015,7 +5291,7 @@
       </w:r>
     </w:p>
     <w:p>
-      <w:hyperlink r:id="rId15" w:history="1">
+      <w:hyperlink r:id="rId19" w:history="1">
         <w:r>
           <w:rPr>
             <w:rStyle w:val="Hipervnculo"/>
@@ -5181,6 +5457,7 @@
     <w:p/>
     <w:p>
       <w:r>
+        <w:lastRenderedPageBreak/>
         <w:t xml:space="preserve">La versión final de la aplicación web que se ha entregado por el fin de plazos es funcional </w:t>
       </w:r>
       <w:r>
@@ -5249,11 +5526,26 @@
     </w:p>
     <w:p>
       <w:r>
+        <w:t>Dudas generales:</w:t>
+      </w:r>
+    </w:p>
+    <w:p>
+      <w:hyperlink r:id="rId20" w:history="1">
+        <w:r>
+          <w:rPr>
+            <w:rStyle w:val="Hipervnculo"/>
+          </w:rPr>
+          <w:t>https://stackoverflow.com/</w:t>
+        </w:r>
+      </w:hyperlink>
+    </w:p>
+    <w:p>
+      <w:r>
         <w:t>HTML y CSS:</w:t>
       </w:r>
     </w:p>
     <w:p>
-      <w:hyperlink r:id="rId16" w:history="1">
+      <w:hyperlink r:id="rId21" w:history="1">
         <w:r>
           <w:rPr>
             <w:rStyle w:val="Hipervnculo"/>
@@ -5274,7 +5566,7 @@
       </w:r>
     </w:p>
     <w:p>
-      <w:hyperlink r:id="rId17" w:history="1">
+      <w:hyperlink r:id="rId22" w:history="1">
         <w:r>
           <w:rPr>
             <w:rStyle w:val="Hipervnculo"/>
@@ -5289,7 +5581,7 @@
       </w:r>
     </w:p>
     <w:p>
-      <w:hyperlink r:id="rId18" w:history="1">
+      <w:hyperlink r:id="rId23" w:history="1">
         <w:r>
           <w:rPr>
             <w:rStyle w:val="Hipervnculo"/>
@@ -5300,16 +5592,31 @@
     </w:p>
     <w:p>
       <w:r>
+        <w:lastRenderedPageBreak/>
         <w:t xml:space="preserve">Gracias a las aportaciones de dichas fuentes, pudimos llevar a cabo el desarrollo del proyecto reto </w:t>
       </w:r>
       <w:r>
         <w:t>2</w:t>
       </w:r>
       <w:r>
-        <w:t>, por lo que agradecemos de corazón a las fuentes y personas que nos han ayudado.</w:t>
-      </w:r>
-    </w:p>
-    <w:p/>
+        <w:t xml:space="preserve">, por lo que agradecemos de corazón a las fuentes y personas que </w:t>
+      </w:r>
+      <w:r>
+        <w:t>apoyan a dichas fuentes ayudando de manera incondicional</w:t>
+      </w:r>
+      <w:r>
+        <w:t>.</w:t>
+      </w:r>
+    </w:p>
+    <w:p>
+      <w:r>
+        <w:t>Gracias.</w:t>
+      </w:r>
+    </w:p>
+    <w:p>
+      <w:bookmarkStart w:id="2" w:name="_GoBack"/>
+      <w:bookmarkEnd w:id="2"/>
+    </w:p>
     <w:p>
       <w:pPr>
         <w:rPr>
@@ -5341,7 +5648,7 @@
       <w:r>
         <w:tab/>
       </w:r>
-      <w:hyperlink r:id="rId19" w:history="1">
+      <w:hyperlink r:id="rId24" w:history="1">
         <w:r>
           <w:rPr>
             <w:rStyle w:val="Hipervnculo"/>
@@ -5394,7 +5701,7 @@
       <w:r>
         <w:tab/>
       </w:r>
-      <w:hyperlink r:id="rId20" w:history="1">
+      <w:hyperlink r:id="rId25" w:history="1">
         <w:r>
           <w:rPr>
             <w:rStyle w:val="Hipervnculo"/>
@@ -5428,7 +5735,7 @@
       <w:r>
         <w:tab/>
       </w:r>
-      <w:hyperlink r:id="rId21" w:history="1">
+      <w:hyperlink r:id="rId26" w:history="1">
         <w:r>
           <w:rPr>
             <w:rStyle w:val="Hipervnculo"/>
@@ -5500,7 +5807,7 @@
       <w:r>
         <w:tab/>
       </w:r>
-      <w:hyperlink r:id="rId22" w:history="1">
+      <w:hyperlink r:id="rId27" w:history="1">
         <w:r>
           <w:rPr>
             <w:rStyle w:val="Hipervnculo"/>
@@ -5511,6 +5818,7 @@
     </w:p>
     <w:p>
       <w:r>
+        <w:lastRenderedPageBreak/>
         <w:tab/>
         <w:t>Es una plataforma online y gratuito que nos permite gestionar el control de versiones de las aplicaciones durante el desarrollo, así como crear ramas para trabajar con casi un sinfín de usuarios en un mismo proyecto.</w:t>
       </w:r>
@@ -5530,7 +5838,7 @@
       <w:r>
         <w:tab/>
       </w:r>
-      <w:hyperlink r:id="rId23" w:history="1">
+      <w:hyperlink r:id="rId28" w:history="1">
         <w:r>
           <w:rPr>
             <w:rStyle w:val="Hipervnculo"/>
@@ -5582,7 +5890,7 @@
         </w:rPr>
         <w:tab/>
       </w:r>
-      <w:hyperlink r:id="rId24" w:history="1">
+      <w:hyperlink r:id="rId29" w:history="1">
         <w:r>
           <w:rPr>
             <w:rStyle w:val="Hipervnculo"/>
@@ -5597,7 +5905,6 @@
         <w:rPr>
           <w:lang w:val="en-US"/>
         </w:rPr>
-        <w:lastRenderedPageBreak/>
         <w:tab/>
       </w:r>
       <w:r>
@@ -5614,7 +5921,7 @@
       <w:r>
         <w:tab/>
       </w:r>
-      <w:hyperlink r:id="rId25" w:history="1">
+      <w:hyperlink r:id="rId30" w:history="1">
         <w:r>
           <w:rPr>
             <w:rStyle w:val="Hipervnculo"/>
@@ -5627,7 +5934,7 @@
       <w:pPr>
         <w:ind w:firstLine="708"/>
       </w:pPr>
-      <w:hyperlink r:id="rId26" w:history="1">
+      <w:hyperlink r:id="rId31" w:history="1">
         <w:r>
           <w:rPr>
             <w:rStyle w:val="Hipervnculo"/>
@@ -5671,7 +5978,7 @@
       <w:r>
         <w:tab/>
       </w:r>
-      <w:hyperlink r:id="rId27" w:history="1">
+      <w:hyperlink r:id="rId32" w:history="1">
         <w:r>
           <w:rPr>
             <w:rStyle w:val="Hipervnculo"/>
@@ -5704,7 +6011,7 @@
       <w:r>
         <w:tab/>
       </w:r>
-      <w:hyperlink r:id="rId28" w:history="1">
+      <w:hyperlink r:id="rId33" w:history="1">
         <w:r>
           <w:rPr>
             <w:rStyle w:val="Hipervnculo"/>
@@ -5735,9 +6042,10 @@
     </w:p>
     <w:p>
       <w:r>
+        <w:lastRenderedPageBreak/>
         <w:tab/>
       </w:r>
-      <w:hyperlink r:id="rId29" w:history="1">
+      <w:hyperlink r:id="rId34" w:history="1">
         <w:r>
           <w:rPr>
             <w:rStyle w:val="Hipervnculo"/>
@@ -5752,6 +6060,52 @@
         <w:t>Aquí podemos descargar fuentes de manera gratuita por si no nos gustase las fuentes existentes dentro de las herramientas de desarrollo que empleamos.</w:t>
       </w:r>
     </w:p>
+    <w:p/>
+    <w:p>
+      <w:proofErr w:type="spellStart"/>
+      <w:r>
+        <w:t>HotGloo</w:t>
+      </w:r>
+      <w:proofErr w:type="spellEnd"/>
+      <w:r>
+        <w:t>:</w:t>
+      </w:r>
+    </w:p>
+    <w:p>
+      <w:r>
+        <w:tab/>
+      </w:r>
+      <w:hyperlink r:id="rId35" w:history="1">
+        <w:r>
+          <w:rPr>
+            <w:rStyle w:val="Hipervnculo"/>
+          </w:rPr>
+          <w:t>https://www.hotgloo.com/</w:t>
+        </w:r>
+      </w:hyperlink>
+    </w:p>
+    <w:p>
+      <w:r>
+        <w:tab/>
+        <w:t xml:space="preserve">Herramienta para el diseño del </w:t>
+      </w:r>
+      <w:proofErr w:type="spellStart"/>
+      <w:r>
+        <w:t>Wireframe</w:t>
+      </w:r>
+      <w:proofErr w:type="spellEnd"/>
+      <w:r>
+        <w:t xml:space="preserve"> y el Mockup, gratuito, pero acondicionado de plasmar su logo en nuestro proyecto. Nos permite exportar en formatos png y </w:t>
+      </w:r>
+      <w:proofErr w:type="spellStart"/>
+      <w:r>
+        <w:t>html</w:t>
+      </w:r>
+      <w:proofErr w:type="spellEnd"/>
+      <w:r>
+        <w:t>.</w:t>
+      </w:r>
+    </w:p>
     <w:p>
       <w:pPr>
         <w:jc w:val="center"/>
@@ -5767,8 +6121,6 @@
           <w:color w:val="000000" w:themeColor="text1"/>
         </w:rPr>
       </w:pPr>
-      <w:bookmarkStart w:id="2" w:name="_GoBack"/>
-      <w:bookmarkEnd w:id="2"/>
     </w:p>
     <w:p>
       <w:pPr>
@@ -5817,7 +6169,6 @@
           <w:noProof/>
           <w:color w:val="000000" w:themeColor="text1"/>
         </w:rPr>
-        <w:lastRenderedPageBreak/>
         <w:drawing>
           <wp:inline distT="0" distB="0" distL="0" distR="0">
             <wp:extent cx="4183640" cy="1098550"/>
@@ -5862,8 +6213,8 @@
       </w:r>
     </w:p>
     <w:sectPr>
-      <w:headerReference w:type="default" r:id="rId30"/>
-      <w:footerReference w:type="default" r:id="rId31"/>
+      <w:headerReference w:type="default" r:id="rId36"/>
+      <w:footerReference w:type="default" r:id="rId37"/>
       <w:type w:val="continuous"/>
       <w:pgSz w:w="11906" w:h="16838"/>
       <w:pgMar w:top="1417" w:right="1701" w:bottom="1417" w:left="1701" w:header="708" w:footer="708" w:gutter="0"/>
@@ -7450,7 +7801,7 @@
 </file>
 
 <file path=customXml/itemProps1.xml><?xml version="1.0" encoding="utf-8"?>
-<ds:datastoreItem xmlns:ds="http://schemas.openxmlformats.org/officeDocument/2006/customXml" ds:itemID="{2CF4D17C-F90B-4A3E-8D99-CC4C6F57411E}">
+<ds:datastoreItem xmlns:ds="http://schemas.openxmlformats.org/officeDocument/2006/customXml" ds:itemID="{1D0F8EA9-4FA0-4DC7-B703-97BC0149C992}">
   <ds:schemaRefs>
     <ds:schemaRef ds:uri="http://schemas.openxmlformats.org/officeDocument/2006/bibliography"/>
   </ds:schemaRefs>

</xml_diff>